<commit_message>
update course content to include viewqueries
</commit_message>
<xml_diff>
--- a/docs/CourseContent.docx
+++ b/docs/CourseContent.docx
@@ -305,6 +305,79 @@
       <w:pPr>
         <w:pStyle w:val="ListParagraph"/>
         <w:numPr>
+          <w:ilvl w:val="1"/>
+          <w:numId w:val="10"/>
+        </w:numPr>
+      </w:pPr>
+      <w:r>
+        <w:t>Queries</w:t>
+      </w:r>
+    </w:p>
+    <w:p>
+      <w:pPr>
+        <w:pStyle w:val="ListParagraph"/>
+        <w:numPr>
+          <w:ilvl w:val="2"/>
+          <w:numId w:val="10"/>
+        </w:numPr>
+      </w:pPr>
+      <w:r>
+        <w:t>Template variables</w:t>
+      </w:r>
+    </w:p>
+    <w:p>
+      <w:pPr>
+        <w:pStyle w:val="ListParagraph"/>
+        <w:numPr>
+          <w:ilvl w:val="2"/>
+          <w:numId w:val="10"/>
+        </w:numPr>
+      </w:pPr>
+      <w:r>
+        <w:t>ViewChild</w:t>
+      </w:r>
+    </w:p>
+    <w:p>
+      <w:pPr>
+        <w:pStyle w:val="ListParagraph"/>
+        <w:numPr>
+          <w:ilvl w:val="2"/>
+          <w:numId w:val="10"/>
+        </w:numPr>
+      </w:pPr>
+      <w:r>
+        <w:t>ViewChildren</w:t>
+      </w:r>
+    </w:p>
+    <w:p>
+      <w:pPr>
+        <w:pStyle w:val="ListParagraph"/>
+        <w:numPr>
+          <w:ilvl w:val="2"/>
+          <w:numId w:val="10"/>
+        </w:numPr>
+      </w:pPr>
+      <w:r>
+        <w:t>ContentChild</w:t>
+      </w:r>
+    </w:p>
+    <w:p>
+      <w:pPr>
+        <w:pStyle w:val="ListParagraph"/>
+        <w:numPr>
+          <w:ilvl w:val="2"/>
+          <w:numId w:val="10"/>
+        </w:numPr>
+      </w:pPr>
+      <w:r>
+        <w:lastRenderedPageBreak/>
+        <w:t>ContentChildren</w:t>
+      </w:r>
+    </w:p>
+    <w:p>
+      <w:pPr>
+        <w:pStyle w:val="ListParagraph"/>
+        <w:numPr>
           <w:ilvl w:val="0"/>
           <w:numId w:val="10"/>
         </w:numPr>
@@ -370,7 +443,6 @@
         </w:numPr>
       </w:pPr>
       <w:r>
-        <w:lastRenderedPageBreak/>
         <w:t>Injection Modifiers</w:t>
       </w:r>
     </w:p>

</xml_diff>

<commit_message>
WIP creating chapters for the training
</commit_message>
<xml_diff>
--- a/docs/CourseContent.docx
+++ b/docs/CourseContent.docx
@@ -88,6 +88,18 @@
         </w:numPr>
       </w:pPr>
       <w:r>
+        <w:t>Interpolation</w:t>
+      </w:r>
+    </w:p>
+    <w:p>
+      <w:pPr>
+        <w:pStyle w:val="ListParagraph"/>
+        <w:numPr>
+          <w:ilvl w:val="2"/>
+          <w:numId w:val="10"/>
+        </w:numPr>
+      </w:pPr>
+      <w:r>
         <w:t>Two way data binding</w:t>
       </w:r>
     </w:p>
@@ -358,6 +370,7 @@
         </w:numPr>
       </w:pPr>
       <w:r>
+        <w:lastRenderedPageBreak/>
         <w:t>ContentChild</w:t>
       </w:r>
     </w:p>
@@ -370,7 +383,6 @@
         </w:numPr>
       </w:pPr>
       <w:r>
-        <w:lastRenderedPageBreak/>
         <w:t>ContentChildren</w:t>
       </w:r>
     </w:p>

</xml_diff>